<commit_message>
tinytext in tutorial 1
</commit_message>
<xml_diff>
--- a/inst/tutorials/1st_Rtutorial_getting_started/tutorial_1_html_only.docx
+++ b/inst/tutorials/1st_Rtutorial_getting_started/tutorial_1_html_only.docx
@@ -129,7 +129,268 @@
     </w:p>
     <w:bookmarkEnd w:id="22"/>
     <w:bookmarkEnd w:id="23"/>
-    <w:bookmarkStart w:id="24" w:name="load-the-tutorial-libraries"/>
+    <w:bookmarkStart w:id="28" w:name="install-tinytex"/>
+    <w:p>
+      <w:pPr>
+        <w:pStyle w:val="Heading2"/>
+      </w:pPr>
+      <w:r>
+        <w:t xml:space="preserve">Install tinytex()</w:t>
+      </w:r>
+    </w:p>
+    <w:bookmarkStart w:id="24" w:name="attempt-1"/>
+    <w:p>
+      <w:pPr>
+        <w:pStyle w:val="Heading3"/>
+      </w:pPr>
+      <w:r>
+        <w:t xml:space="preserve">Attempt 1</w:t>
+      </w:r>
+    </w:p>
+    <w:p>
+      <w:pPr>
+        <w:pStyle w:val="FirstParagraph"/>
+      </w:pPr>
+      <w:r>
+        <w:t xml:space="preserve">Copy and paste into the console:</w:t>
+      </w:r>
+      <w:r>
+        <w:t xml:space="preserve"> </w:t>
+      </w:r>
+      <w:r>
+        <w:rPr>
+          <w:rStyle w:val="VerbatimChar"/>
+        </w:rPr>
+        <w:t xml:space="preserve">tinytex:::is_tinytex()</w:t>
+      </w:r>
+      <w:r>
+        <w:t xml:space="preserve"> </w:t>
+      </w:r>
+      <w:r>
+        <w:t xml:space="preserve">and hit enter - If the word TRUE shows, you are done, and you can close this and move on. - If FALSE go to the next step.</w:t>
+      </w:r>
+    </w:p>
+    <w:bookmarkEnd w:id="24"/>
+    <w:bookmarkStart w:id="25" w:name="attempt-2"/>
+    <w:p>
+      <w:pPr>
+        <w:pStyle w:val="Heading3"/>
+      </w:pPr>
+      <w:r>
+        <w:t xml:space="preserve">Attempt 2</w:t>
+      </w:r>
+    </w:p>
+    <w:p>
+      <w:pPr>
+        <w:numPr>
+          <w:ilvl w:val="0"/>
+          <w:numId w:val="1002"/>
+        </w:numPr>
+        <w:pStyle w:val="Compact"/>
+      </w:pPr>
+      <w:r>
+        <w:t xml:space="preserve">Copy and paste into the console: tinytex::install_tinytex() and hit enter You will see a bunch of red script-let it run until it stops.</w:t>
+      </w:r>
+    </w:p>
+    <w:p>
+      <w:pPr>
+        <w:numPr>
+          <w:ilvl w:val="0"/>
+          <w:numId w:val="1002"/>
+        </w:numPr>
+        <w:pStyle w:val="Compact"/>
+      </w:pPr>
+      <w:r>
+        <w:t xml:space="preserve">At the top click Session &gt; Restart R</w:t>
+      </w:r>
+    </w:p>
+    <w:p>
+      <w:pPr>
+        <w:numPr>
+          <w:ilvl w:val="0"/>
+          <w:numId w:val="1002"/>
+        </w:numPr>
+        <w:pStyle w:val="Compact"/>
+      </w:pPr>
+      <w:r>
+        <w:t xml:space="preserve">Copy and paste into the console: tinytex:::is_tinytex() and hit enter</w:t>
+      </w:r>
+    </w:p>
+    <w:p>
+      <w:pPr>
+        <w:numPr>
+          <w:ilvl w:val="1"/>
+          <w:numId w:val="1003"/>
+        </w:numPr>
+        <w:pStyle w:val="Compact"/>
+      </w:pPr>
+      <w:r>
+        <w:t xml:space="preserve">If the word TRUE shows, you are done, and you can close this and move on.</w:t>
+      </w:r>
+    </w:p>
+    <w:p>
+      <w:pPr>
+        <w:numPr>
+          <w:ilvl w:val="1"/>
+          <w:numId w:val="1003"/>
+        </w:numPr>
+        <w:pStyle w:val="Compact"/>
+      </w:pPr>
+      <w:r>
+        <w:t xml:space="preserve">If FALSE go to the next step</w:t>
+      </w:r>
+    </w:p>
+    <w:bookmarkEnd w:id="25"/>
+    <w:bookmarkStart w:id="26" w:name="attempt-3"/>
+    <w:p>
+      <w:pPr>
+        <w:pStyle w:val="Heading3"/>
+      </w:pPr>
+      <w:r>
+        <w:t xml:space="preserve">Attempt 3</w:t>
+      </w:r>
+    </w:p>
+    <w:p>
+      <w:pPr>
+        <w:numPr>
+          <w:ilvl w:val="0"/>
+          <w:numId w:val="1004"/>
+        </w:numPr>
+      </w:pPr>
+      <w:r>
+        <w:t xml:space="preserve">Copy and paste into the console:</w:t>
+      </w:r>
+      <w:r>
+        <w:t xml:space="preserve"> </w:t>
+      </w:r>
+      <w:r>
+        <w:rPr>
+          <w:rStyle w:val="VerbatimChar"/>
+        </w:rPr>
+        <w:t xml:space="preserve">install.packages("tinytex")</w:t>
+      </w:r>
+      <w:r>
+        <w:t xml:space="preserve"> </w:t>
+      </w:r>
+      <w:r>
+        <w:t xml:space="preserve">and hit enter</w:t>
+      </w:r>
+      <w:r>
+        <w:br/>
+      </w:r>
+      <w:r>
+        <w:t xml:space="preserve">You will see a bunch of red script- let it run until it stops</w:t>
+      </w:r>
+    </w:p>
+    <w:p>
+      <w:pPr>
+        <w:numPr>
+          <w:ilvl w:val="0"/>
+          <w:numId w:val="1004"/>
+        </w:numPr>
+      </w:pPr>
+      <w:r>
+        <w:t xml:space="preserve">At the top click Session &gt; Restart R</w:t>
+      </w:r>
+    </w:p>
+    <w:p>
+      <w:pPr>
+        <w:numPr>
+          <w:ilvl w:val="0"/>
+          <w:numId w:val="1004"/>
+        </w:numPr>
+      </w:pPr>
+      <w:r>
+        <w:t xml:space="preserve">Copy and paste into the console:</w:t>
+      </w:r>
+      <w:r>
+        <w:t xml:space="preserve"> </w:t>
+      </w:r>
+      <w:r>
+        <w:rPr>
+          <w:rStyle w:val="VerbatimChar"/>
+        </w:rPr>
+        <w:t xml:space="preserve">tinytex:::is_tinytex()</w:t>
+      </w:r>
+      <w:r>
+        <w:t xml:space="preserve"> </w:t>
+      </w:r>
+      <w:r>
+        <w:t xml:space="preserve">and hit enter</w:t>
+      </w:r>
+    </w:p>
+    <w:p>
+      <w:pPr>
+        <w:numPr>
+          <w:ilvl w:val="1"/>
+          <w:numId w:val="1005"/>
+        </w:numPr>
+      </w:pPr>
+      <w:r>
+        <w:t xml:space="preserve">If the word TRUE shows, you are done, and you can close this and move on.</w:t>
+      </w:r>
+    </w:p>
+    <w:p>
+      <w:pPr>
+        <w:numPr>
+          <w:ilvl w:val="1"/>
+          <w:numId w:val="1005"/>
+        </w:numPr>
+      </w:pPr>
+      <w:r>
+        <w:t xml:space="preserve">If FALSE go to the next step</w:t>
+      </w:r>
+    </w:p>
+    <w:bookmarkEnd w:id="26"/>
+    <w:bookmarkStart w:id="27" w:name="attempt-4"/>
+    <w:p>
+      <w:pPr>
+        <w:pStyle w:val="Heading3"/>
+      </w:pPr>
+      <w:r>
+        <w:t xml:space="preserve">Attempt 4</w:t>
+      </w:r>
+    </w:p>
+    <w:p>
+      <w:pPr>
+        <w:numPr>
+          <w:ilvl w:val="0"/>
+          <w:numId w:val="1006"/>
+        </w:numPr>
+      </w:pPr>
+      <w:r>
+        <w:t xml:space="preserve">Click the little red power button in the upper right hand corner to end the session.</w:t>
+      </w:r>
+    </w:p>
+    <w:p>
+      <w:pPr>
+        <w:numPr>
+          <w:ilvl w:val="0"/>
+          <w:numId w:val="1006"/>
+        </w:numPr>
+      </w:pPr>
+      <w:r>
+        <w:t xml:space="preserve">Then start a new session and type</w:t>
+      </w:r>
+      <w:r>
+        <w:t xml:space="preserve"> </w:t>
+      </w:r>
+      <w:r>
+        <w:rPr>
+          <w:rStyle w:val="VerbatimChar"/>
+        </w:rPr>
+        <w:t xml:space="preserve">tinytex:::is_tinytex()</w:t>
+      </w:r>
+      <w:r>
+        <w:t xml:space="preserve"> </w:t>
+      </w:r>
+      <w:r>
+        <w:t xml:space="preserve">if it says FALSE contact me.</w:t>
+      </w:r>
+    </w:p>
+    <w:bookmarkEnd w:id="27"/>
+    <w:bookmarkEnd w:id="28"/>
+    <w:bookmarkStart w:id="29" w:name="load-the-tutorial-libraries"/>
     <w:p>
       <w:pPr>
         <w:pStyle w:val="Heading2"/>
@@ -262,8 +523,8 @@
         <w:t xml:space="preserve">to load the tutorials</w:t>
       </w:r>
     </w:p>
-    <w:bookmarkEnd w:id="24"/>
-    <w:bookmarkStart w:id="25" w:name="tour-of-rstudio"/>
+    <w:bookmarkEnd w:id="29"/>
+    <w:bookmarkStart w:id="30" w:name="tour-of-rstudio"/>
     <w:p>
       <w:pPr>
         <w:pStyle w:val="Heading2"/>
@@ -284,7 +545,7 @@
       <w:pPr>
         <w:numPr>
           <w:ilvl w:val="0"/>
-          <w:numId w:val="1002"/>
+          <w:numId w:val="1007"/>
         </w:numPr>
       </w:pPr>
       <w:r>
@@ -307,7 +568,7 @@
       <w:pPr>
         <w:numPr>
           <w:ilvl w:val="0"/>
-          <w:numId w:val="1002"/>
+          <w:numId w:val="1007"/>
         </w:numPr>
       </w:pPr>
       <w:r>
@@ -318,7 +579,7 @@
       <w:pPr>
         <w:numPr>
           <w:ilvl w:val="0"/>
-          <w:numId w:val="1002"/>
+          <w:numId w:val="1007"/>
         </w:numPr>
       </w:pPr>
       <w:r>
@@ -329,7 +590,7 @@
       <w:pPr>
         <w:numPr>
           <w:ilvl w:val="0"/>
-          <w:numId w:val="1002"/>
+          <w:numId w:val="1007"/>
         </w:numPr>
       </w:pPr>
       <w:r>
@@ -340,7 +601,7 @@
       <w:pPr>
         <w:numPr>
           <w:ilvl w:val="0"/>
-          <w:numId w:val="1002"/>
+          <w:numId w:val="1007"/>
         </w:numPr>
       </w:pPr>
       <w:r>
@@ -351,7 +612,7 @@
       <w:pPr>
         <w:numPr>
           <w:ilvl w:val="0"/>
-          <w:numId w:val="1002"/>
+          <w:numId w:val="1007"/>
         </w:numPr>
       </w:pPr>
       <w:r>
@@ -362,7 +623,7 @@
       <w:pPr>
         <w:numPr>
           <w:ilvl w:val="0"/>
-          <w:numId w:val="1002"/>
+          <w:numId w:val="1007"/>
         </w:numPr>
       </w:pPr>
       <w:r>
@@ -373,7 +634,7 @@
       <w:pPr>
         <w:numPr>
           <w:ilvl w:val="0"/>
-          <w:numId w:val="1002"/>
+          <w:numId w:val="1007"/>
         </w:numPr>
       </w:pPr>
       <w:r>
@@ -384,15 +645,15 @@
       <w:pPr>
         <w:numPr>
           <w:ilvl w:val="0"/>
-          <w:numId w:val="1002"/>
+          <w:numId w:val="1007"/>
         </w:numPr>
       </w:pPr>
       <w:r>
         <w:t xml:space="preserve">Taking a screen shot</w:t>
       </w:r>
     </w:p>
-    <w:bookmarkEnd w:id="25"/>
-    <w:bookmarkStart w:id="26" w:name="console-vs.-rmarkdown"/>
+    <w:bookmarkEnd w:id="30"/>
+    <w:bookmarkStart w:id="31" w:name="console-vs.-rmarkdown"/>
     <w:p>
       <w:pPr>
         <w:pStyle w:val="Heading2"/>
@@ -405,7 +666,7 @@
       <w:pPr>
         <w:numPr>
           <w:ilvl w:val="0"/>
-          <w:numId w:val="1003"/>
+          <w:numId w:val="1008"/>
         </w:numPr>
       </w:pPr>
       <w:r>
@@ -416,7 +677,7 @@
       <w:pPr>
         <w:numPr>
           <w:ilvl w:val="0"/>
-          <w:numId w:val="1003"/>
+          <w:numId w:val="1008"/>
         </w:numPr>
       </w:pPr>
       <w:r>
@@ -431,8 +692,8 @@
         <w:t xml:space="preserve">*Sometimes students get frustrated and complete the projects in a document with outputs from the console, that’s ok you just lose a point. Totally worth it.</w:t>
       </w:r>
     </w:p>
-    <w:bookmarkEnd w:id="26"/>
-    <w:bookmarkStart w:id="27" w:name="grey-chunk-vs-white-space"/>
+    <w:bookmarkEnd w:id="31"/>
+    <w:bookmarkStart w:id="32" w:name="grey-chunk-vs-white-space"/>
     <w:p>
       <w:pPr>
         <w:pStyle w:val="Heading2"/>
@@ -445,7 +706,7 @@
       <w:pPr>
         <w:numPr>
           <w:ilvl w:val="0"/>
-          <w:numId w:val="1004"/>
+          <w:numId w:val="1009"/>
         </w:numPr>
       </w:pPr>
       <w:r>
@@ -456,7 +717,7 @@
       <w:pPr>
         <w:numPr>
           <w:ilvl w:val="0"/>
-          <w:numId w:val="1004"/>
+          <w:numId w:val="1009"/>
         </w:numPr>
       </w:pPr>
       <w:r>
@@ -467,15 +728,15 @@
       <w:pPr>
         <w:numPr>
           <w:ilvl w:val="0"/>
-          <w:numId w:val="1004"/>
+          <w:numId w:val="1009"/>
         </w:numPr>
       </w:pPr>
       <w:r>
         <w:t xml:space="preserve">Extra: Mosaic cheat sheets.</w:t>
       </w:r>
     </w:p>
-    <w:bookmarkEnd w:id="27"/>
-    <w:bookmarkStart w:id="28" w:name="assignment"/>
+    <w:bookmarkEnd w:id="32"/>
+    <w:bookmarkStart w:id="33" w:name="assignment"/>
     <w:p>
       <w:pPr>
         <w:pStyle w:val="Heading2"/>
@@ -488,7 +749,7 @@
       <w:pPr>
         <w:numPr>
           <w:ilvl w:val="0"/>
-          <w:numId w:val="1005"/>
+          <w:numId w:val="1010"/>
         </w:numPr>
       </w:pPr>
       <w:r>
@@ -499,7 +760,7 @@
       <w:pPr>
         <w:numPr>
           <w:ilvl w:val="0"/>
-          <w:numId w:val="1005"/>
+          <w:numId w:val="1010"/>
         </w:numPr>
       </w:pPr>
       <w:r>
@@ -510,7 +771,7 @@
       <w:pPr>
         <w:numPr>
           <w:ilvl w:val="0"/>
-          <w:numId w:val="1005"/>
+          <w:numId w:val="1010"/>
         </w:numPr>
       </w:pPr>
       <w:r>
@@ -521,7 +782,7 @@
       <w:pPr>
         <w:numPr>
           <w:ilvl w:val="0"/>
-          <w:numId w:val="1005"/>
+          <w:numId w:val="1010"/>
         </w:numPr>
       </w:pPr>
       <w:r>
@@ -532,7 +793,7 @@
       <w:pPr>
         <w:numPr>
           <w:ilvl w:val="0"/>
-          <w:numId w:val="1005"/>
+          <w:numId w:val="1010"/>
         </w:numPr>
       </w:pPr>
       <w:r>
@@ -543,15 +804,15 @@
       <w:pPr>
         <w:numPr>
           <w:ilvl w:val="0"/>
-          <w:numId w:val="1005"/>
+          <w:numId w:val="1010"/>
         </w:numPr>
       </w:pPr>
       <w:r>
         <w:t xml:space="preserve">Knit your markdown file as .html and post it to the 1st R tutorial forum.</w:t>
       </w:r>
     </w:p>
-    <w:bookmarkEnd w:id="28"/>
-    <w:bookmarkStart w:id="35" w:name="stop-this-tutorial-when-done"/>
+    <w:bookmarkEnd w:id="33"/>
+    <w:bookmarkStart w:id="40" w:name="stop-this-tutorial-when-done"/>
     <w:p>
       <w:pPr>
         <w:pStyle w:val="Heading2"/>
@@ -572,7 +833,7 @@
       <w:pPr>
         <w:numPr>
           <w:ilvl w:val="0"/>
-          <w:numId w:val="1006"/>
+          <w:numId w:val="1011"/>
         </w:numPr>
         <w:pStyle w:val="Compact"/>
       </w:pPr>
@@ -607,18 +868,18 @@
           <wp:inline>
             <wp:extent cx="5334000" cy="378627"/>
             <wp:effectExtent b="0" l="0" r="0" t="0"/>
-            <wp:docPr descr="" title="" id="30" name="Picture"/>
+            <wp:docPr descr="" title="" id="35" name="Picture"/>
             <a:graphic>
               <a:graphicData uri="http://schemas.openxmlformats.org/drawingml/2006/picture">
                 <pic:pic>
                   <pic:nvPicPr>
-                    <pic:cNvPr descr="./images/background_jobs_stopsign.png" id="31" name="Picture"/>
+                    <pic:cNvPr descr="./images/background_jobs_stopsign.png" id="36" name="Picture"/>
                     <pic:cNvPicPr>
                       <a:picLocks noChangeArrowheads="1" noChangeAspect="1"/>
                     </pic:cNvPicPr>
                   </pic:nvPicPr>
                   <pic:blipFill>
-                    <a:blip r:embed="rId29"/>
+                    <a:blip r:embed="rId34"/>
                     <a:stretch>
                       <a:fillRect/>
                     </a:stretch>
@@ -649,7 +910,7 @@
       <w:pPr>
         <w:numPr>
           <w:ilvl w:val="0"/>
-          <w:numId w:val="1007"/>
+          <w:numId w:val="1012"/>
         </w:numPr>
         <w:pStyle w:val="Compact"/>
       </w:pPr>
@@ -678,18 +939,18 @@
           <wp:inline>
             <wp:extent cx="3936732" cy="577515"/>
             <wp:effectExtent b="0" l="0" r="0" t="0"/>
-            <wp:docPr descr="" title="" id="33" name="Picture"/>
+            <wp:docPr descr="" title="" id="38" name="Picture"/>
             <a:graphic>
               <a:graphicData uri="http://schemas.openxmlformats.org/drawingml/2006/picture">
                 <pic:pic>
                   <pic:nvPicPr>
-                    <pic:cNvPr descr="./images/tutorial_stop_sign.png" id="34" name="Picture"/>
+                    <pic:cNvPr descr="./images/tutorial_stop_sign.png" id="39" name="Picture"/>
                     <pic:cNvPicPr>
                       <a:picLocks noChangeArrowheads="1" noChangeAspect="1"/>
                     </pic:cNvPicPr>
                   </pic:nvPicPr>
                   <pic:blipFill>
-                    <a:blip r:embed="rId32"/>
+                    <a:blip r:embed="rId37"/>
                     <a:stretch>
                       <a:fillRect/>
                     </a:stretch>
@@ -716,7 +977,7 @@
         </w:drawing>
       </w:r>
     </w:p>
-    <w:bookmarkEnd w:id="35"/>
+    <w:bookmarkEnd w:id="40"/>
     <w:sectPr/>
   </w:body>
 </w:document>
@@ -1033,6 +1294,21 @@
     <w:abstractNumId w:val="991"/>
   </w:num>
   <w:num w:numId="1007">
+    <w:abstractNumId w:val="991"/>
+  </w:num>
+  <w:num w:numId="1008">
+    <w:abstractNumId w:val="991"/>
+  </w:num>
+  <w:num w:numId="1009">
+    <w:abstractNumId w:val="991"/>
+  </w:num>
+  <w:num w:numId="1010">
+    <w:abstractNumId w:val="991"/>
+  </w:num>
+  <w:num w:numId="1011">
+    <w:abstractNumId w:val="991"/>
+  </w:num>
+  <w:num w:numId="1012">
     <w:abstractNumId w:val="991"/>
   </w:num>
 </w:numbering>

</xml_diff>